<commit_message>
Doi ten meeting minutes, viet them hom nay.
</commit_message>
<xml_diff>
--- a/Meeting Minutes/2013-09-09 First Meeting - Startup (Morning).docx
+++ b/Meeting Minutes/2013-09-09 First Meeting - Startup (Morning).docx
@@ -240,12 +240,14 @@
                 <w:sz w:val="21"/>
               </w:rPr>
             </w:pPr>
+            <w:proofErr w:type="spellStart"/>
             <w:r>
               <w:rPr>
                 <w:sz w:val="21"/>
               </w:rPr>
               <w:t>HoangPH</w:t>
             </w:r>
+            <w:proofErr w:type="spellEnd"/>
           </w:p>
         </w:tc>
       </w:tr>
@@ -299,11 +301,75 @@
                 <w:sz w:val="21"/>
               </w:rPr>
             </w:pPr>
-            <w:r>
-              <w:rPr>
-                <w:sz w:val="21"/>
-              </w:rPr>
-              <w:t>KhanhKT, HoangPH, HuyNQ, BinhNT (DatDM absent)</w:t>
+            <w:proofErr w:type="spellStart"/>
+            <w:r>
+              <w:rPr>
+                <w:sz w:val="21"/>
+              </w:rPr>
+              <w:t>KhanhKT</w:t>
+            </w:r>
+            <w:proofErr w:type="spellEnd"/>
+            <w:r>
+              <w:rPr>
+                <w:sz w:val="21"/>
+              </w:rPr>
+              <w:t xml:space="preserve">, </w:t>
+            </w:r>
+            <w:proofErr w:type="spellStart"/>
+            <w:r>
+              <w:rPr>
+                <w:sz w:val="21"/>
+              </w:rPr>
+              <w:t>HoangPH</w:t>
+            </w:r>
+            <w:proofErr w:type="spellEnd"/>
+            <w:r>
+              <w:rPr>
+                <w:sz w:val="21"/>
+              </w:rPr>
+              <w:t xml:space="preserve">, </w:t>
+            </w:r>
+            <w:proofErr w:type="spellStart"/>
+            <w:r>
+              <w:rPr>
+                <w:sz w:val="21"/>
+              </w:rPr>
+              <w:t>HuyNQ</w:t>
+            </w:r>
+            <w:proofErr w:type="spellEnd"/>
+            <w:r>
+              <w:rPr>
+                <w:sz w:val="21"/>
+              </w:rPr>
+              <w:t xml:space="preserve">, </w:t>
+            </w:r>
+            <w:proofErr w:type="spellStart"/>
+            <w:r>
+              <w:rPr>
+                <w:sz w:val="21"/>
+              </w:rPr>
+              <w:t>BinhNT</w:t>
+            </w:r>
+            <w:proofErr w:type="spellEnd"/>
+            <w:r>
+              <w:rPr>
+                <w:sz w:val="21"/>
+              </w:rPr>
+              <w:t xml:space="preserve"> (</w:t>
+            </w:r>
+            <w:proofErr w:type="spellStart"/>
+            <w:r>
+              <w:rPr>
+                <w:sz w:val="21"/>
+              </w:rPr>
+              <w:t>DatDM</w:t>
+            </w:r>
+            <w:proofErr w:type="spellEnd"/>
+            <w:r>
+              <w:rPr>
+                <w:sz w:val="21"/>
+              </w:rPr>
+              <w:t xml:space="preserve"> absent)</w:t>
             </w:r>
           </w:p>
         </w:tc>
@@ -408,12 +474,14 @@
                 <w:sz w:val="21"/>
               </w:rPr>
             </w:pPr>
+            <w:proofErr w:type="spellStart"/>
             <w:r>
               <w:rPr>
                 <w:sz w:val="21"/>
               </w:rPr>
               <w:t>HoangPH</w:t>
             </w:r>
+            <w:proofErr w:type="spellEnd"/>
           </w:p>
         </w:tc>
       </w:tr>
@@ -498,7 +566,21 @@
               <w:rPr>
                 <w:sz w:val="21"/>
               </w:rPr>
-              <w:t>Run the demo for face recogntion.</w:t>
+              <w:t xml:space="preserve">Run the demo for face </w:t>
+            </w:r>
+            <w:proofErr w:type="spellStart"/>
+            <w:r>
+              <w:rPr>
+                <w:sz w:val="21"/>
+              </w:rPr>
+              <w:t>recogntion</w:t>
+            </w:r>
+            <w:proofErr w:type="spellEnd"/>
+            <w:r>
+              <w:rPr>
+                <w:sz w:val="21"/>
+              </w:rPr>
+              <w:t>.</w:t>
             </w:r>
           </w:p>
         </w:tc>
@@ -527,11 +609,33 @@
                 <w:sz w:val="21"/>
               </w:rPr>
             </w:pPr>
-            <w:r>
-              <w:rPr>
-                <w:sz w:val="21"/>
-              </w:rPr>
-              <w:t>Diccuss some problem about the accuracy of the face detection, face recogntion algorithm.</w:t>
+            <w:proofErr w:type="spellStart"/>
+            <w:r>
+              <w:rPr>
+                <w:sz w:val="21"/>
+              </w:rPr>
+              <w:t>Diccuss</w:t>
+            </w:r>
+            <w:proofErr w:type="spellEnd"/>
+            <w:r>
+              <w:rPr>
+                <w:sz w:val="21"/>
+              </w:rPr>
+              <w:t xml:space="preserve"> some problem about the accuracy of the face detection, face </w:t>
+            </w:r>
+            <w:proofErr w:type="spellStart"/>
+            <w:r>
+              <w:rPr>
+                <w:sz w:val="21"/>
+              </w:rPr>
+              <w:t>recogntion</w:t>
+            </w:r>
+            <w:proofErr w:type="spellEnd"/>
+            <w:r>
+              <w:rPr>
+                <w:sz w:val="21"/>
+              </w:rPr>
+              <w:t xml:space="preserve"> algorithm.</w:t>
             </w:r>
           </w:p>
         </w:tc>
@@ -905,12 +1009,14 @@
                 <w:sz w:val="21"/>
               </w:rPr>
             </w:pPr>
+            <w:proofErr w:type="spellStart"/>
             <w:r>
               <w:rPr>
                 <w:sz w:val="21"/>
               </w:rPr>
               <w:t>KhanhKT</w:t>
             </w:r>
+            <w:proofErr w:type="spellEnd"/>
           </w:p>
         </w:tc>
       </w:tr>
@@ -1280,13 +1386,47 @@
                 <w:sz w:val="21"/>
               </w:rPr>
             </w:pPr>
+            <w:proofErr w:type="spellStart"/>
             <w:r>
               <w:rPr>
                 <w:b/>
                 <w:sz w:val="21"/>
               </w:rPr>
-              <w:t>HoangPH, HuyNQ, BinhNT</w:t>
-            </w:r>
+              <w:t>HoangPH</w:t>
+            </w:r>
+            <w:proofErr w:type="spellEnd"/>
+            <w:r>
+              <w:rPr>
+                <w:b/>
+                <w:sz w:val="21"/>
+              </w:rPr>
+              <w:t xml:space="preserve">, </w:t>
+            </w:r>
+            <w:proofErr w:type="spellStart"/>
+            <w:r>
+              <w:rPr>
+                <w:b/>
+                <w:sz w:val="21"/>
+              </w:rPr>
+              <w:t>HuyNQ</w:t>
+            </w:r>
+            <w:proofErr w:type="spellEnd"/>
+            <w:r>
+              <w:rPr>
+                <w:b/>
+                <w:sz w:val="21"/>
+              </w:rPr>
+              <w:t xml:space="preserve">, </w:t>
+            </w:r>
+            <w:proofErr w:type="spellStart"/>
+            <w:r>
+              <w:rPr>
+                <w:b/>
+                <w:sz w:val="21"/>
+              </w:rPr>
+              <w:t>BinhNT</w:t>
+            </w:r>
+            <w:proofErr w:type="spellEnd"/>
           </w:p>
         </w:tc>
         <w:tc>
@@ -1313,7 +1453,28 @@
                 <w:b/>
                 <w:sz w:val="21"/>
               </w:rPr>
-              <w:t>12/09/2013</w:t>
+              <w:t>09</w:t>
+            </w:r>
+            <w:r>
+              <w:rPr>
+                <w:b/>
+                <w:sz w:val="21"/>
+              </w:rPr>
+              <w:t>/</w:t>
+            </w:r>
+            <w:r>
+              <w:rPr>
+                <w:b/>
+                <w:sz w:val="21"/>
+              </w:rPr>
+              <w:t>12</w:t>
+            </w:r>
+            <w:r>
+              <w:rPr>
+                <w:b/>
+                <w:sz w:val="21"/>
+              </w:rPr>
+              <w:t>/2013</w:t>
             </w:r>
           </w:p>
         </w:tc>
@@ -1426,12 +1587,14 @@
                 <w:sz w:val="21"/>
               </w:rPr>
             </w:pPr>
+            <w:proofErr w:type="spellStart"/>
             <w:r>
               <w:rPr>
                 <w:sz w:val="21"/>
               </w:rPr>
               <w:t>HoangPH</w:t>
             </w:r>
+            <w:proofErr w:type="spellEnd"/>
           </w:p>
         </w:tc>
       </w:tr>
@@ -1516,7 +1679,21 @@
               <w:rPr>
                 <w:sz w:val="21"/>
               </w:rPr>
-              <w:t>Show the drawed workflow</w:t>
+              <w:t xml:space="preserve">Show the </w:t>
+            </w:r>
+            <w:proofErr w:type="spellStart"/>
+            <w:r>
+              <w:rPr>
+                <w:sz w:val="21"/>
+              </w:rPr>
+              <w:t>drawed</w:t>
+            </w:r>
+            <w:proofErr w:type="spellEnd"/>
+            <w:r>
+              <w:rPr>
+                <w:sz w:val="21"/>
+              </w:rPr>
+              <w:t xml:space="preserve"> workflow</w:t>
             </w:r>
           </w:p>
         </w:tc>
@@ -1807,6 +1984,7 @@
                 <w:sz w:val="21"/>
               </w:rPr>
             </w:pPr>
+            <w:proofErr w:type="spellStart"/>
             <w:r>
               <w:rPr>
                 <w:b/>
@@ -1814,6 +1992,7 @@
               </w:rPr>
               <w:t>HoangPH</w:t>
             </w:r>
+            <w:proofErr w:type="spellEnd"/>
           </w:p>
         </w:tc>
         <w:tc>
@@ -1840,7 +2019,7 @@
                 <w:b/>
                 <w:sz w:val="21"/>
               </w:rPr>
-              <w:t>12/09/2013</w:t>
+              <w:t>09/12/2013</w:t>
             </w:r>
           </w:p>
         </w:tc>
@@ -1959,12 +2138,14 @@
                 <w:sz w:val="21"/>
               </w:rPr>
             </w:pPr>
+            <w:proofErr w:type="spellStart"/>
             <w:r>
               <w:rPr>
                 <w:sz w:val="21"/>
               </w:rPr>
               <w:t>KhanhKT</w:t>
             </w:r>
+            <w:proofErr w:type="spellEnd"/>
           </w:p>
         </w:tc>
       </w:tr>
@@ -2456,12 +2637,28 @@
                 <w:sz w:val="21"/>
               </w:rPr>
             </w:pPr>
-            <w:r>
-              <w:rPr>
-                <w:sz w:val="21"/>
-              </w:rPr>
-              <w:t>KhanhKT, HoangPH</w:t>
-            </w:r>
+            <w:proofErr w:type="spellStart"/>
+            <w:r>
+              <w:rPr>
+                <w:sz w:val="21"/>
+              </w:rPr>
+              <w:t>KhanhKT</w:t>
+            </w:r>
+            <w:proofErr w:type="spellEnd"/>
+            <w:r>
+              <w:rPr>
+                <w:sz w:val="21"/>
+              </w:rPr>
+              <w:t xml:space="preserve">, </w:t>
+            </w:r>
+            <w:proofErr w:type="spellStart"/>
+            <w:r>
+              <w:rPr>
+                <w:sz w:val="21"/>
+              </w:rPr>
+              <w:t>HoangPH</w:t>
+            </w:r>
+            <w:proofErr w:type="spellEnd"/>
           </w:p>
         </w:tc>
       </w:tr>
@@ -2700,11 +2897,19 @@
                 <w:sz w:val="21"/>
               </w:rPr>
             </w:pPr>
-            <w:r>
-              <w:rPr>
-                <w:sz w:val="21"/>
-              </w:rPr>
-              <w:t>HoangPH will be the one to take meeting minutes</w:t>
+            <w:proofErr w:type="spellStart"/>
+            <w:r>
+              <w:rPr>
+                <w:sz w:val="21"/>
+              </w:rPr>
+              <w:t>HoangPH</w:t>
+            </w:r>
+            <w:proofErr w:type="spellEnd"/>
+            <w:r>
+              <w:rPr>
+                <w:sz w:val="21"/>
+              </w:rPr>
+              <w:t xml:space="preserve"> will be the one to take meeting minutes</w:t>
             </w:r>
             <w:r>
               <w:rPr>
@@ -2778,11 +2983,47 @@
                 <w:sz w:val="21"/>
               </w:rPr>
             </w:pPr>
-            <w:r>
-              <w:rPr>
-                <w:sz w:val="21"/>
-              </w:rPr>
-              <w:t>HuyNQ will be responsible for WFC – Web service, BinhNT : Mobile App, HoangPH: Face Recognition function</w:t>
+            <w:proofErr w:type="spellStart"/>
+            <w:r>
+              <w:rPr>
+                <w:sz w:val="21"/>
+              </w:rPr>
+              <w:t>HuyNQ</w:t>
+            </w:r>
+            <w:proofErr w:type="spellEnd"/>
+            <w:r>
+              <w:rPr>
+                <w:sz w:val="21"/>
+              </w:rPr>
+              <w:t xml:space="preserve"> will be responsible for WFC – Web service, </w:t>
+            </w:r>
+            <w:proofErr w:type="spellStart"/>
+            <w:r>
+              <w:rPr>
+                <w:sz w:val="21"/>
+              </w:rPr>
+              <w:t>BinhNT</w:t>
+            </w:r>
+            <w:proofErr w:type="spellEnd"/>
+            <w:r>
+              <w:rPr>
+                <w:sz w:val="21"/>
+              </w:rPr>
+              <w:t xml:space="preserve"> : Mobile App, </w:t>
+            </w:r>
+            <w:proofErr w:type="spellStart"/>
+            <w:r>
+              <w:rPr>
+                <w:sz w:val="21"/>
+              </w:rPr>
+              <w:t>HoangPH</w:t>
+            </w:r>
+            <w:proofErr w:type="spellEnd"/>
+            <w:r>
+              <w:rPr>
+                <w:sz w:val="21"/>
+              </w:rPr>
+              <w:t>: Face Recognition function</w:t>
             </w:r>
           </w:p>
         </w:tc>
@@ -2942,13 +3183,47 @@
                 <w:sz w:val="21"/>
               </w:rPr>
             </w:pPr>
+            <w:proofErr w:type="spellStart"/>
             <w:r>
               <w:rPr>
                 <w:b/>
                 <w:sz w:val="21"/>
               </w:rPr>
-              <w:t>HoangPH, HuyNQ, BinhNT</w:t>
-            </w:r>
+              <w:t>HoangPH</w:t>
+            </w:r>
+            <w:proofErr w:type="spellEnd"/>
+            <w:r>
+              <w:rPr>
+                <w:b/>
+                <w:sz w:val="21"/>
+              </w:rPr>
+              <w:t xml:space="preserve">, </w:t>
+            </w:r>
+            <w:proofErr w:type="spellStart"/>
+            <w:r>
+              <w:rPr>
+                <w:b/>
+                <w:sz w:val="21"/>
+              </w:rPr>
+              <w:t>HuyNQ</w:t>
+            </w:r>
+            <w:proofErr w:type="spellEnd"/>
+            <w:r>
+              <w:rPr>
+                <w:b/>
+                <w:sz w:val="21"/>
+              </w:rPr>
+              <w:t xml:space="preserve">, </w:t>
+            </w:r>
+            <w:proofErr w:type="spellStart"/>
+            <w:r>
+              <w:rPr>
+                <w:b/>
+                <w:sz w:val="21"/>
+              </w:rPr>
+              <w:t>BinhNT</w:t>
+            </w:r>
+            <w:proofErr w:type="spellEnd"/>
           </w:p>
         </w:tc>
         <w:tc>
@@ -2975,7 +3250,7 @@
                 <w:b/>
                 <w:sz w:val="21"/>
               </w:rPr>
-              <w:t>12/09/2013</w:t>
+              <w:t>09/12/2013</w:t>
             </w:r>
             <w:bookmarkStart w:id="0" w:name="_GoBack"/>
             <w:bookmarkEnd w:id="0"/>
@@ -3060,7 +3335,7 @@
   <w:abstractNum w:abstractNumId="0">
     <w:nsid w:val="FFFFFF7F"/>
     <w:multiLevelType w:val="singleLevel"/>
-    <w:tmpl w:val="60C6EC72"/>
+    <w:tmpl w:val="5CFC8E46"/>
     <w:lvl w:ilvl="0">
       <w:start w:val="1"/>
       <w:numFmt w:val="decimal"/>
@@ -3077,7 +3352,7 @@
   <w:abstractNum w:abstractNumId="1">
     <w:nsid w:val="FFFFFF83"/>
     <w:multiLevelType w:val="singleLevel"/>
-    <w:tmpl w:val="CFEAC246"/>
+    <w:tmpl w:val="BF780D0A"/>
     <w:lvl w:ilvl="0">
       <w:start w:val="1"/>
       <w:numFmt w:val="bullet"/>
@@ -3097,7 +3372,7 @@
   <w:abstractNum w:abstractNumId="2">
     <w:nsid w:val="FFFFFF88"/>
     <w:multiLevelType w:val="singleLevel"/>
-    <w:tmpl w:val="BD8C4B9A"/>
+    <w:tmpl w:val="686431B2"/>
     <w:lvl w:ilvl="0">
       <w:start w:val="1"/>
       <w:numFmt w:val="decimal"/>
@@ -3114,7 +3389,7 @@
   <w:abstractNum w:abstractNumId="3">
     <w:nsid w:val="FFFFFF89"/>
     <w:multiLevelType w:val="singleLevel"/>
-    <w:tmpl w:val="56EC337E"/>
+    <w:tmpl w:val="7CCAD6D0"/>
     <w:lvl w:ilvl="0">
       <w:start w:val="1"/>
       <w:numFmt w:val="bullet"/>
@@ -4233,31 +4508,29 @@
     <w:charset w:val="00"/>
     <w:family w:val="roman"/>
     <w:pitch w:val="variable"/>
-    <w:sig w:usb0="E0002AEF" w:usb1="C0007841" w:usb2="00000009" w:usb3="00000000" w:csb0="000001FF" w:csb1="00000000"/>
+    <w:sig w:usb0="E0002AFF" w:usb1="C0007841" w:usb2="00000009" w:usb3="00000000" w:csb0="000001FF" w:csb1="00000000"/>
   </w:font>
   <w:font w:name="Segoe Condensed">
-    <w:altName w:val="Franklin Gothic Medium Cond"/>
-    <w:panose1 w:val="020B0606040200020203"/>
+    <w:altName w:val="Arial Narrow"/>
     <w:charset w:val="00"/>
     <w:family w:val="swiss"/>
     <w:pitch w:val="variable"/>
-    <w:sig w:usb0="00000287" w:usb1="00000000" w:usb2="00000000" w:usb3="00000000" w:csb0="0000009F" w:csb1="00000000"/>
+    <w:sig w:usb0="00000001" w:usb1="00000000" w:usb2="00000000" w:usb3="00000000" w:csb0="0000009F" w:csb1="00000000"/>
   </w:font>
   <w:font w:name="SimHei">
     <w:altName w:val="黑体"/>
     <w:panose1 w:val="02010609060101010101"/>
     <w:charset w:val="86"/>
-    <w:family w:val="auto"/>
-    <w:pitch w:val="variable"/>
-    <w:sig w:usb0="00000001" w:usb1="080E0000" w:usb2="00000010" w:usb3="00000000" w:csb0="00040000" w:csb1="00000000"/>
+    <w:family w:val="modern"/>
+    <w:pitch w:val="fixed"/>
+    <w:sig w:usb0="800002BF" w:usb1="38CF7CFA" w:usb2="00000016" w:usb3="00000000" w:csb0="00040001" w:csb1="00000000"/>
   </w:font>
   <w:font w:name="Tahoma">
     <w:panose1 w:val="020B0604030504040204"/>
     <w:charset w:val="00"/>
     <w:family w:val="swiss"/>
-    <w:notTrueType/>
     <w:pitch w:val="variable"/>
-    <w:sig w:usb0="00000003" w:usb1="00000000" w:usb2="00000000" w:usb3="00000000" w:csb0="00000001" w:csb1="00000000"/>
+    <w:sig w:usb0="E1002EFF" w:usb1="C000605B" w:usb2="00000029" w:usb3="00000000" w:csb0="000101FF" w:csb1="00000000"/>
   </w:font>
   <w:font w:name="Arial">
     <w:panose1 w:val="020B0604020202020204"/>
@@ -4302,6 +4575,7 @@
     <w:rsid w:val="0068007C"/>
     <w:rsid w:val="00707988"/>
     <w:rsid w:val="007D1BE7"/>
+    <w:rsid w:val="009C4D8C"/>
     <w:rsid w:val="009E6D1B"/>
   </w:rsids>
   <m:mathPr>

</xml_diff>